<commit_message>
feat: timer works JESUS THANK YOU LORD GOD ALMIGHTY KING OF KINGS AND LORD OF LORDS
</commit_message>
<xml_diff>
--- a/31OS Opercijni Systemy/2/KNT-122_Onyshchenko_Variant-19_PR2.docx
+++ b/31OS Opercijni Systemy/2/KNT-122_Onyshchenko_Variant-19_PR2.docx
@@ -1466,8 +1466,330 @@
     </w:p>
     <w:p>
       <w:pPr>
-        <w:pStyle w:val="P"/>
-      </w:pPr>
+        <w:pStyle w:val="Code"/>
+      </w:pPr>
+      <w:r>
+        <w:t>.model small</w:t>
+      </w:r>
+    </w:p>
+    <w:p>
+      <w:pPr>
+        <w:pStyle w:val="Code"/>
+      </w:pPr>
+      <w:r>
+        <w:t>.stack 100h</w:t>
+      </w:r>
+    </w:p>
+    <w:p>
+      <w:pPr>
+        <w:pStyle w:val="Code"/>
+      </w:pPr>
+    </w:p>
+    <w:p>
+      <w:pPr>
+        <w:pStyle w:val="Code"/>
+      </w:pPr>
+      <w:r>
+        <w:t>.data</w:t>
+      </w:r>
+    </w:p>
+    <w:p>
+      <w:pPr>
+        <w:pStyle w:val="Code"/>
+      </w:pPr>
+      <w:r>
+        <w:t xml:space="preserve">  msg db "JESUS is LORD",13,10,'$'</w:t>
+      </w:r>
+    </w:p>
+    <w:p>
+      <w:pPr>
+        <w:pStyle w:val="Code"/>
+      </w:pPr>
+      <w:r>
+        <w:t xml:space="preserve">  freq dw 165,156,165,0</w:t>
+      </w:r>
+    </w:p>
+    <w:p>
+      <w:pPr>
+        <w:pStyle w:val="Code"/>
+      </w:pPr>
+      <w:r>
+        <w:t xml:space="preserve">  time dw 3 dup (100)</w:t>
+      </w:r>
+    </w:p>
+    <w:p>
+      <w:pPr>
+        <w:pStyle w:val="Code"/>
+      </w:pPr>
+    </w:p>
+    <w:p>
+      <w:pPr>
+        <w:pStyle w:val="Code"/>
+      </w:pPr>
+      <w:r>
+        <w:t>.code</w:t>
+      </w:r>
+    </w:p>
+    <w:p>
+      <w:pPr>
+        <w:pStyle w:val="Code"/>
+      </w:pPr>
+      <w:r>
+        <w:t>start:</w:t>
+      </w:r>
+    </w:p>
+    <w:p>
+      <w:pPr>
+        <w:pStyle w:val="Code"/>
+      </w:pPr>
+      <w:r>
+        <w:t xml:space="preserve">  mov ax,@data</w:t>
+      </w:r>
+    </w:p>
+    <w:p>
+      <w:pPr>
+        <w:pStyle w:val="Code"/>
+      </w:pPr>
+      <w:r>
+        <w:t xml:space="preserve">  mov ds,ax</w:t>
+      </w:r>
+    </w:p>
+    <w:p>
+      <w:pPr>
+        <w:pStyle w:val="Code"/>
+      </w:pPr>
+    </w:p>
+    <w:p>
+      <w:pPr>
+        <w:pStyle w:val="Code"/>
+      </w:pPr>
+      <w:r>
+        <w:t xml:space="preserve">  lea si,freq</w:t>
+      </w:r>
+    </w:p>
+    <w:p>
+      <w:pPr>
+        <w:pStyle w:val="Code"/>
+      </w:pPr>
+      <w:r>
+        <w:t xml:space="preserve">  lea bp,time</w:t>
+      </w:r>
+    </w:p>
+    <w:p>
+      <w:pPr>
+        <w:pStyle w:val="Code"/>
+      </w:pPr>
+    </w:p>
+    <w:p>
+      <w:pPr>
+        <w:pStyle w:val="Code"/>
+      </w:pPr>
+      <w:r>
+        <w:t xml:space="preserve">  mov di,[si]</w:t>
+      </w:r>
+    </w:p>
+    <w:p>
+      <w:pPr>
+        <w:pStyle w:val="Code"/>
+      </w:pPr>
+      <w:r>
+        <w:t xml:space="preserve">  cmp di,0</w:t>
+      </w:r>
+    </w:p>
+    <w:p>
+      <w:pPr>
+        <w:pStyle w:val="Code"/>
+      </w:pPr>
+      <w:r>
+        <w:t xml:space="preserve">  je stop</w:t>
+      </w:r>
+    </w:p>
+    <w:p>
+      <w:pPr>
+        <w:pStyle w:val="Code"/>
+      </w:pPr>
+    </w:p>
+    <w:p>
+      <w:pPr>
+        <w:pStyle w:val="Code"/>
+      </w:pPr>
+      <w:r>
+        <w:t xml:space="preserve">  mov bx,[bp]</w:t>
+      </w:r>
+    </w:p>
+    <w:p>
+      <w:pPr>
+        <w:pStyle w:val="Code"/>
+      </w:pPr>
+      <w:r>
+        <w:t xml:space="preserve">  mov al,0b6h</w:t>
+      </w:r>
+    </w:p>
+    <w:p>
+      <w:pPr>
+        <w:pStyle w:val="Code"/>
+      </w:pPr>
+      <w:r>
+        <w:t xml:space="preserve">  out 43h,al</w:t>
+      </w:r>
+    </w:p>
+    <w:p>
+      <w:pPr>
+        <w:pStyle w:val="Code"/>
+      </w:pPr>
+    </w:p>
+    <w:p>
+      <w:pPr>
+        <w:pStyle w:val="Code"/>
+      </w:pPr>
+      <w:r>
+        <w:t xml:space="preserve">  mov dx,14h </w:t>
+      </w:r>
+    </w:p>
+    <w:p>
+      <w:pPr>
+        <w:pStyle w:val="Code"/>
+      </w:pPr>
+      <w:r>
+        <w:t xml:space="preserve">  mov ax,4f38h </w:t>
+      </w:r>
+    </w:p>
+    <w:p>
+      <w:pPr>
+        <w:pStyle w:val="Code"/>
+      </w:pPr>
+      <w:r>
+        <w:t xml:space="preserve">  div di </w:t>
+      </w:r>
+    </w:p>
+    <w:p>
+      <w:pPr>
+        <w:pStyle w:val="Code"/>
+      </w:pPr>
+      <w:r>
+        <w:t xml:space="preserve">  out 42h,al </w:t>
+      </w:r>
+    </w:p>
+    <w:p>
+      <w:pPr>
+        <w:pStyle w:val="Code"/>
+      </w:pPr>
+    </w:p>
+    <w:p>
+      <w:pPr>
+        <w:pStyle w:val="Code"/>
+      </w:pPr>
+      <w:r>
+        <w:t xml:space="preserve">  mov al,ah </w:t>
+      </w:r>
+    </w:p>
+    <w:p>
+      <w:pPr>
+        <w:pStyle w:val="Code"/>
+      </w:pPr>
+      <w:r>
+        <w:t xml:space="preserve">  out 42h,al </w:t>
+      </w:r>
+    </w:p>
+    <w:p>
+      <w:pPr>
+        <w:pStyle w:val="Code"/>
+      </w:pPr>
+    </w:p>
+    <w:p>
+      <w:pPr>
+        <w:pStyle w:val="Code"/>
+      </w:pPr>
+      <w:r>
+        <w:t xml:space="preserve">  in al,61h</w:t>
+      </w:r>
+    </w:p>
+    <w:p>
+      <w:pPr>
+        <w:pStyle w:val="Code"/>
+      </w:pPr>
+      <w:r>
+        <w:t xml:space="preserve">  mov ah,al </w:t>
+      </w:r>
+    </w:p>
+    <w:p>
+      <w:pPr>
+        <w:pStyle w:val="Code"/>
+      </w:pPr>
+    </w:p>
+    <w:p>
+      <w:pPr>
+        <w:pStyle w:val="Code"/>
+      </w:pPr>
+      <w:r>
+        <w:t xml:space="preserve">  mov al,ah </w:t>
+      </w:r>
+    </w:p>
+    <w:p>
+      <w:pPr>
+        <w:pStyle w:val="Code"/>
+      </w:pPr>
+      <w:r>
+        <w:t xml:space="preserve">  out 61h,al </w:t>
+      </w:r>
+    </w:p>
+    <w:p>
+      <w:pPr>
+        <w:pStyle w:val="Code"/>
+      </w:pPr>
+    </w:p>
+    <w:p>
+      <w:pPr>
+        <w:pStyle w:val="Code"/>
+      </w:pPr>
+      <w:r>
+        <w:t xml:space="preserve">  add si,2 </w:t>
+      </w:r>
+    </w:p>
+    <w:p>
+      <w:pPr>
+        <w:pStyle w:val="Code"/>
+      </w:pPr>
+      <w:r>
+        <w:t xml:space="preserve">  add bp,2 </w:t>
+      </w:r>
+    </w:p>
+    <w:p>
+      <w:pPr>
+        <w:pStyle w:val="Code"/>
+      </w:pPr>
+    </w:p>
+    <w:p>
+      <w:pPr>
+        <w:pStyle w:val="Code"/>
+      </w:pPr>
+      <w:r>
+        <w:t>stop:</w:t>
+      </w:r>
+    </w:p>
+    <w:p>
+      <w:pPr>
+        <w:pStyle w:val="Code"/>
+      </w:pPr>
+      <w:r>
+        <w:t xml:space="preserve">  mov ah,4ch</w:t>
+      </w:r>
+    </w:p>
+    <w:p>
+      <w:pPr>
+        <w:pStyle w:val="Code"/>
+      </w:pPr>
+      <w:r>
+        <w:t xml:space="preserve">  int 21h</w:t>
+      </w:r>
+    </w:p>
+    <w:p>
+      <w:pPr>
+        <w:pStyle w:val="Code"/>
+      </w:pPr>
+      <w:r>
+        <w:t>end start</w:t>
+      </w:r>
     </w:p>
     <w:p>
       <w:pPr>
@@ -1565,7 +1887,6 @@
       </w:pPr>
       <w:bookmarkStart w:id="7" w:name="_Toc180266254"/>
       <w:r>
-        <w:lastRenderedPageBreak/>
         <w:t>Основна ідея отримання звуку</w:t>
       </w:r>
       <w:bookmarkEnd w:id="7"/>
@@ -1634,6 +1955,7 @@
       </w:pPr>
       <w:bookmarkStart w:id="8" w:name="_Toc180266255"/>
       <w:r>
+        <w:lastRenderedPageBreak/>
         <w:t>Генерація звуку таймером</w:t>
       </w:r>
       <w:bookmarkEnd w:id="8"/>
@@ -1771,7 +2093,6 @@
         <w:jc w:val="both"/>
       </w:pPr>
       <w:r>
-        <w:lastRenderedPageBreak/>
         <w:t>Таймер генерує прямокутні сигнали певної частоти без участі процесора. Завдяки цьому програма зможе продовжувати видавати звук навіть якщо вона перестала відповідати.</w:t>
       </w:r>
     </w:p>
@@ -1818,6 +2139,7 @@
       </w:pPr>
       <w:bookmarkStart w:id="11" w:name="_Toc180266258"/>
       <w:r>
+        <w:lastRenderedPageBreak/>
         <w:t>Принцип частотної модуляції звуку</w:t>
       </w:r>
       <w:bookmarkEnd w:id="11"/>

</xml_diff>

<commit_message>
feat: OS2 JESUS THANK YOU LORD GOD ALMIGHTY KING OF KINGS AND LORD OF LORDS HALLELUJAH
</commit_message>
<xml_diff>
--- a/31OS Opercijni Systemy/2/KNT-122_Onyshchenko_Variant-19_PR2.docx
+++ b/31OS Opercijni Systemy/2/KNT-122_Onyshchenko_Variant-19_PR2.docx
@@ -425,7 +425,7 @@
               <w:tab w:val="right" w:leader="dot" w:pos="9016"/>
             </w:tabs>
             <w:rPr>
-              <w:rFonts w:cstheme="minorBidi"/>
+              <w:rFonts w:ascii="Times New Roman" w:hAnsi="Times New Roman"/>
               <w:noProof/>
               <w:kern w:val="2"/>
               <w:sz w:val="24"/>
@@ -457,59 +457,83 @@
             </w:rPr>
             <w:fldChar w:fldCharType="separate"/>
           </w:r>
-          <w:hyperlink w:anchor="_Toc180266248" w:history="1">
+          <w:hyperlink w:anchor="_Toc180429031" w:history="1">
             <w:r>
               <w:rPr>
                 <w:rStyle w:val="a4"/>
-                <w:noProof/>
+                <w:rFonts w:ascii="Times New Roman" w:hAnsi="Times New Roman"/>
+                <w:noProof/>
+                <w:sz w:val="24"/>
+                <w:szCs w:val="24"/>
               </w:rPr>
               <w:t>Мета роботи</w:t>
             </w:r>
             <w:r>
               <w:rPr>
-                <w:noProof/>
-                <w:webHidden/>
+                <w:rFonts w:ascii="Times New Roman" w:hAnsi="Times New Roman"/>
+                <w:noProof/>
+                <w:webHidden/>
+                <w:sz w:val="24"/>
+                <w:szCs w:val="24"/>
               </w:rPr>
               <w:tab/>
             </w:r>
             <w:r>
               <w:rPr>
-                <w:noProof/>
-                <w:webHidden/>
+                <w:rFonts w:ascii="Times New Roman" w:hAnsi="Times New Roman"/>
+                <w:noProof/>
+                <w:webHidden/>
+                <w:sz w:val="24"/>
+                <w:szCs w:val="24"/>
               </w:rPr>
               <w:fldChar w:fldCharType="begin"/>
             </w:r>
             <w:r>
               <w:rPr>
-                <w:noProof/>
-                <w:webHidden/>
-              </w:rPr>
-              <w:instrText xml:space="preserve"> PAGEREF _Toc180266248 \h </w:instrText>
-            </w:r>
-            <w:r>
-              <w:rPr>
-                <w:noProof/>
-                <w:webHidden/>
-              </w:rPr>
-            </w:r>
-            <w:r>
-              <w:rPr>
-                <w:noProof/>
-                <w:webHidden/>
+                <w:rFonts w:ascii="Times New Roman" w:hAnsi="Times New Roman"/>
+                <w:noProof/>
+                <w:webHidden/>
+                <w:sz w:val="24"/>
+                <w:szCs w:val="24"/>
+              </w:rPr>
+              <w:instrText xml:space="preserve"> PAGEREF _Toc180429031 \h </w:instrText>
+            </w:r>
+            <w:r>
+              <w:rPr>
+                <w:rFonts w:ascii="Times New Roman" w:hAnsi="Times New Roman"/>
+                <w:noProof/>
+                <w:webHidden/>
+                <w:sz w:val="24"/>
+                <w:szCs w:val="24"/>
+              </w:rPr>
+            </w:r>
+            <w:r>
+              <w:rPr>
+                <w:rFonts w:ascii="Times New Roman" w:hAnsi="Times New Roman"/>
+                <w:noProof/>
+                <w:webHidden/>
+                <w:sz w:val="24"/>
+                <w:szCs w:val="24"/>
               </w:rPr>
               <w:fldChar w:fldCharType="separate"/>
             </w:r>
             <w:r>
               <w:rPr>
-                <w:noProof/>
-                <w:webHidden/>
+                <w:rFonts w:ascii="Times New Roman" w:hAnsi="Times New Roman"/>
+                <w:noProof/>
+                <w:webHidden/>
+                <w:sz w:val="24"/>
+                <w:szCs w:val="24"/>
               </w:rPr>
               <w:t>3</w:t>
             </w:r>
             <w:r>
               <w:rPr>
-                <w:noProof/>
-                <w:webHidden/>
+                <w:rFonts w:ascii="Times New Roman" w:hAnsi="Times New Roman"/>
+                <w:noProof/>
+                <w:webHidden/>
+                <w:sz w:val="24"/>
+                <w:szCs w:val="24"/>
               </w:rPr>
               <w:fldChar w:fldCharType="end"/>
             </w:r>
@@ -522,7 +546,7 @@
               <w:tab w:val="right" w:leader="dot" w:pos="9016"/>
             </w:tabs>
             <w:rPr>
-              <w:rFonts w:cstheme="minorBidi"/>
+              <w:rFonts w:ascii="Times New Roman" w:hAnsi="Times New Roman"/>
               <w:noProof/>
               <w:kern w:val="2"/>
               <w:sz w:val="24"/>
@@ -530,59 +554,83 @@
               <w14:ligatures w14:val="standardContextual"/>
             </w:rPr>
           </w:pPr>
-          <w:hyperlink w:anchor="_Toc180266249" w:history="1">
+          <w:hyperlink w:anchor="_Toc180429032" w:history="1">
             <w:r>
               <w:rPr>
                 <w:rStyle w:val="a4"/>
-                <w:noProof/>
+                <w:rFonts w:ascii="Times New Roman" w:hAnsi="Times New Roman"/>
+                <w:noProof/>
+                <w:sz w:val="24"/>
+                <w:szCs w:val="24"/>
               </w:rPr>
               <w:t>Код програми</w:t>
             </w:r>
             <w:r>
               <w:rPr>
-                <w:noProof/>
-                <w:webHidden/>
+                <w:rFonts w:ascii="Times New Roman" w:hAnsi="Times New Roman"/>
+                <w:noProof/>
+                <w:webHidden/>
+                <w:sz w:val="24"/>
+                <w:szCs w:val="24"/>
               </w:rPr>
               <w:tab/>
             </w:r>
             <w:r>
               <w:rPr>
-                <w:noProof/>
-                <w:webHidden/>
+                <w:rFonts w:ascii="Times New Roman" w:hAnsi="Times New Roman"/>
+                <w:noProof/>
+                <w:webHidden/>
+                <w:sz w:val="24"/>
+                <w:szCs w:val="24"/>
               </w:rPr>
               <w:fldChar w:fldCharType="begin"/>
             </w:r>
             <w:r>
               <w:rPr>
-                <w:noProof/>
-                <w:webHidden/>
-              </w:rPr>
-              <w:instrText xml:space="preserve"> PAGEREF _Toc180266249 \h </w:instrText>
-            </w:r>
-            <w:r>
-              <w:rPr>
-                <w:noProof/>
-                <w:webHidden/>
-              </w:rPr>
-            </w:r>
-            <w:r>
-              <w:rPr>
-                <w:noProof/>
-                <w:webHidden/>
+                <w:rFonts w:ascii="Times New Roman" w:hAnsi="Times New Roman"/>
+                <w:noProof/>
+                <w:webHidden/>
+                <w:sz w:val="24"/>
+                <w:szCs w:val="24"/>
+              </w:rPr>
+              <w:instrText xml:space="preserve"> PAGEREF _Toc180429032 \h </w:instrText>
+            </w:r>
+            <w:r>
+              <w:rPr>
+                <w:rFonts w:ascii="Times New Roman" w:hAnsi="Times New Roman"/>
+                <w:noProof/>
+                <w:webHidden/>
+                <w:sz w:val="24"/>
+                <w:szCs w:val="24"/>
+              </w:rPr>
+            </w:r>
+            <w:r>
+              <w:rPr>
+                <w:rFonts w:ascii="Times New Roman" w:hAnsi="Times New Roman"/>
+                <w:noProof/>
+                <w:webHidden/>
+                <w:sz w:val="24"/>
+                <w:szCs w:val="24"/>
               </w:rPr>
               <w:fldChar w:fldCharType="separate"/>
             </w:r>
             <w:r>
               <w:rPr>
-                <w:noProof/>
-                <w:webHidden/>
+                <w:rFonts w:ascii="Times New Roman" w:hAnsi="Times New Roman"/>
+                <w:noProof/>
+                <w:webHidden/>
+                <w:sz w:val="24"/>
+                <w:szCs w:val="24"/>
               </w:rPr>
               <w:t>3</w:t>
             </w:r>
             <w:r>
               <w:rPr>
-                <w:noProof/>
-                <w:webHidden/>
+                <w:rFonts w:ascii="Times New Roman" w:hAnsi="Times New Roman"/>
+                <w:noProof/>
+                <w:webHidden/>
+                <w:sz w:val="24"/>
+                <w:szCs w:val="24"/>
               </w:rPr>
               <w:fldChar w:fldCharType="end"/>
             </w:r>
@@ -595,7 +643,7 @@
               <w:tab w:val="right" w:leader="dot" w:pos="9016"/>
             </w:tabs>
             <w:rPr>
-              <w:rFonts w:cstheme="minorBidi"/>
+              <w:rFonts w:ascii="Times New Roman" w:hAnsi="Times New Roman"/>
               <w:noProof/>
               <w:kern w:val="2"/>
               <w:sz w:val="24"/>
@@ -603,59 +651,83 @@
               <w14:ligatures w14:val="standardContextual"/>
             </w:rPr>
           </w:pPr>
-          <w:hyperlink w:anchor="_Toc180266250" w:history="1">
+          <w:hyperlink w:anchor="_Toc180429033" w:history="1">
             <w:r>
               <w:rPr>
                 <w:rStyle w:val="a4"/>
-                <w:noProof/>
+                <w:rFonts w:ascii="Times New Roman" w:hAnsi="Times New Roman"/>
+                <w:noProof/>
+                <w:sz w:val="24"/>
+                <w:szCs w:val="24"/>
               </w:rPr>
               <w:t>Таймер</w:t>
             </w:r>
             <w:r>
               <w:rPr>
-                <w:noProof/>
-                <w:webHidden/>
+                <w:rFonts w:ascii="Times New Roman" w:hAnsi="Times New Roman"/>
+                <w:noProof/>
+                <w:webHidden/>
+                <w:sz w:val="24"/>
+                <w:szCs w:val="24"/>
               </w:rPr>
               <w:tab/>
             </w:r>
             <w:r>
               <w:rPr>
-                <w:noProof/>
-                <w:webHidden/>
+                <w:rFonts w:ascii="Times New Roman" w:hAnsi="Times New Roman"/>
+                <w:noProof/>
+                <w:webHidden/>
+                <w:sz w:val="24"/>
+                <w:szCs w:val="24"/>
               </w:rPr>
               <w:fldChar w:fldCharType="begin"/>
             </w:r>
             <w:r>
               <w:rPr>
-                <w:noProof/>
-                <w:webHidden/>
-              </w:rPr>
-              <w:instrText xml:space="preserve"> PAGEREF _Toc180266250 \h </w:instrText>
-            </w:r>
-            <w:r>
-              <w:rPr>
-                <w:noProof/>
-                <w:webHidden/>
-              </w:rPr>
-            </w:r>
-            <w:r>
-              <w:rPr>
-                <w:noProof/>
-                <w:webHidden/>
+                <w:rFonts w:ascii="Times New Roman" w:hAnsi="Times New Roman"/>
+                <w:noProof/>
+                <w:webHidden/>
+                <w:sz w:val="24"/>
+                <w:szCs w:val="24"/>
+              </w:rPr>
+              <w:instrText xml:space="preserve"> PAGEREF _Toc180429033 \h </w:instrText>
+            </w:r>
+            <w:r>
+              <w:rPr>
+                <w:rFonts w:ascii="Times New Roman" w:hAnsi="Times New Roman"/>
+                <w:noProof/>
+                <w:webHidden/>
+                <w:sz w:val="24"/>
+                <w:szCs w:val="24"/>
+              </w:rPr>
+            </w:r>
+            <w:r>
+              <w:rPr>
+                <w:rFonts w:ascii="Times New Roman" w:hAnsi="Times New Roman"/>
+                <w:noProof/>
+                <w:webHidden/>
+                <w:sz w:val="24"/>
+                <w:szCs w:val="24"/>
               </w:rPr>
               <w:fldChar w:fldCharType="separate"/>
             </w:r>
             <w:r>
               <w:rPr>
-                <w:noProof/>
-                <w:webHidden/>
+                <w:rFonts w:ascii="Times New Roman" w:hAnsi="Times New Roman"/>
+                <w:noProof/>
+                <w:webHidden/>
+                <w:sz w:val="24"/>
+                <w:szCs w:val="24"/>
               </w:rPr>
               <w:t>3</w:t>
             </w:r>
             <w:r>
               <w:rPr>
-                <w:noProof/>
-                <w:webHidden/>
+                <w:rFonts w:ascii="Times New Roman" w:hAnsi="Times New Roman"/>
+                <w:noProof/>
+                <w:webHidden/>
+                <w:sz w:val="24"/>
+                <w:szCs w:val="24"/>
               </w:rPr>
               <w:fldChar w:fldCharType="end"/>
             </w:r>
@@ -668,7 +740,7 @@
               <w:tab w:val="right" w:leader="dot" w:pos="9016"/>
             </w:tabs>
             <w:rPr>
-              <w:rFonts w:cstheme="minorBidi"/>
+              <w:rFonts w:ascii="Times New Roman" w:hAnsi="Times New Roman"/>
               <w:noProof/>
               <w:kern w:val="2"/>
               <w:sz w:val="24"/>
@@ -676,59 +748,83 @@
               <w14:ligatures w14:val="standardContextual"/>
             </w:rPr>
           </w:pPr>
-          <w:hyperlink w:anchor="_Toc180266251" w:history="1">
+          <w:hyperlink w:anchor="_Toc180429034" w:history="1">
             <w:r>
               <w:rPr>
                 <w:rStyle w:val="a4"/>
-                <w:noProof/>
+                <w:rFonts w:ascii="Times New Roman" w:hAnsi="Times New Roman"/>
+                <w:noProof/>
+                <w:sz w:val="24"/>
+                <w:szCs w:val="24"/>
               </w:rPr>
               <w:t>Пряме керування динаміком</w:t>
             </w:r>
             <w:r>
               <w:rPr>
-                <w:noProof/>
-                <w:webHidden/>
+                <w:rFonts w:ascii="Times New Roman" w:hAnsi="Times New Roman"/>
+                <w:noProof/>
+                <w:webHidden/>
+                <w:sz w:val="24"/>
+                <w:szCs w:val="24"/>
               </w:rPr>
               <w:tab/>
             </w:r>
             <w:r>
               <w:rPr>
-                <w:noProof/>
-                <w:webHidden/>
+                <w:rFonts w:ascii="Times New Roman" w:hAnsi="Times New Roman"/>
+                <w:noProof/>
+                <w:webHidden/>
+                <w:sz w:val="24"/>
+                <w:szCs w:val="24"/>
               </w:rPr>
               <w:fldChar w:fldCharType="begin"/>
             </w:r>
             <w:r>
               <w:rPr>
-                <w:noProof/>
-                <w:webHidden/>
-              </w:rPr>
-              <w:instrText xml:space="preserve"> PAGEREF _Toc180266251 \h </w:instrText>
-            </w:r>
-            <w:r>
-              <w:rPr>
-                <w:noProof/>
-                <w:webHidden/>
-              </w:rPr>
-            </w:r>
-            <w:r>
-              <w:rPr>
-                <w:noProof/>
-                <w:webHidden/>
+                <w:rFonts w:ascii="Times New Roman" w:hAnsi="Times New Roman"/>
+                <w:noProof/>
+                <w:webHidden/>
+                <w:sz w:val="24"/>
+                <w:szCs w:val="24"/>
+              </w:rPr>
+              <w:instrText xml:space="preserve"> PAGEREF _Toc180429034 \h </w:instrText>
+            </w:r>
+            <w:r>
+              <w:rPr>
+                <w:rFonts w:ascii="Times New Roman" w:hAnsi="Times New Roman"/>
+                <w:noProof/>
+                <w:webHidden/>
+                <w:sz w:val="24"/>
+                <w:szCs w:val="24"/>
+              </w:rPr>
+            </w:r>
+            <w:r>
+              <w:rPr>
+                <w:rFonts w:ascii="Times New Roman" w:hAnsi="Times New Roman"/>
+                <w:noProof/>
+                <w:webHidden/>
+                <w:sz w:val="24"/>
+                <w:szCs w:val="24"/>
               </w:rPr>
               <w:fldChar w:fldCharType="separate"/>
             </w:r>
             <w:r>
               <w:rPr>
-                <w:noProof/>
-                <w:webHidden/>
-              </w:rPr>
-              <w:t>3</w:t>
-            </w:r>
-            <w:r>
-              <w:rPr>
-                <w:noProof/>
-                <w:webHidden/>
+                <w:rFonts w:ascii="Times New Roman" w:hAnsi="Times New Roman"/>
+                <w:noProof/>
+                <w:webHidden/>
+                <w:sz w:val="24"/>
+                <w:szCs w:val="24"/>
+              </w:rPr>
+              <w:t>4</w:t>
+            </w:r>
+            <w:r>
+              <w:rPr>
+                <w:rFonts w:ascii="Times New Roman" w:hAnsi="Times New Roman"/>
+                <w:noProof/>
+                <w:webHidden/>
+                <w:sz w:val="24"/>
+                <w:szCs w:val="24"/>
               </w:rPr>
               <w:fldChar w:fldCharType="end"/>
             </w:r>
@@ -741,7 +837,7 @@
               <w:tab w:val="right" w:leader="dot" w:pos="9016"/>
             </w:tabs>
             <w:rPr>
-              <w:rFonts w:cstheme="minorBidi"/>
+              <w:rFonts w:ascii="Times New Roman" w:hAnsi="Times New Roman"/>
               <w:noProof/>
               <w:kern w:val="2"/>
               <w:sz w:val="24"/>
@@ -749,59 +845,83 @@
               <w14:ligatures w14:val="standardContextual"/>
             </w:rPr>
           </w:pPr>
-          <w:hyperlink w:anchor="_Toc180266252" w:history="1">
+          <w:hyperlink w:anchor="_Toc180429035" w:history="1">
             <w:r>
               <w:rPr>
                 <w:rStyle w:val="a4"/>
-                <w:noProof/>
+                <w:rFonts w:ascii="Times New Roman" w:hAnsi="Times New Roman"/>
+                <w:noProof/>
+                <w:sz w:val="24"/>
+                <w:szCs w:val="24"/>
               </w:rPr>
               <w:t>Контрольні питання</w:t>
             </w:r>
             <w:r>
               <w:rPr>
-                <w:noProof/>
-                <w:webHidden/>
+                <w:rFonts w:ascii="Times New Roman" w:hAnsi="Times New Roman"/>
+                <w:noProof/>
+                <w:webHidden/>
+                <w:sz w:val="24"/>
+                <w:szCs w:val="24"/>
               </w:rPr>
               <w:tab/>
             </w:r>
             <w:r>
               <w:rPr>
-                <w:noProof/>
-                <w:webHidden/>
+                <w:rFonts w:ascii="Times New Roman" w:hAnsi="Times New Roman"/>
+                <w:noProof/>
+                <w:webHidden/>
+                <w:sz w:val="24"/>
+                <w:szCs w:val="24"/>
               </w:rPr>
               <w:fldChar w:fldCharType="begin"/>
             </w:r>
             <w:r>
               <w:rPr>
-                <w:noProof/>
-                <w:webHidden/>
-              </w:rPr>
-              <w:instrText xml:space="preserve"> PAGEREF _Toc180266252 \h </w:instrText>
-            </w:r>
-            <w:r>
-              <w:rPr>
-                <w:noProof/>
-                <w:webHidden/>
-              </w:rPr>
-            </w:r>
-            <w:r>
-              <w:rPr>
-                <w:noProof/>
-                <w:webHidden/>
+                <w:rFonts w:ascii="Times New Roman" w:hAnsi="Times New Roman"/>
+                <w:noProof/>
+                <w:webHidden/>
+                <w:sz w:val="24"/>
+                <w:szCs w:val="24"/>
+              </w:rPr>
+              <w:instrText xml:space="preserve"> PAGEREF _Toc180429035 \h </w:instrText>
+            </w:r>
+            <w:r>
+              <w:rPr>
+                <w:rFonts w:ascii="Times New Roman" w:hAnsi="Times New Roman"/>
+                <w:noProof/>
+                <w:webHidden/>
+                <w:sz w:val="24"/>
+                <w:szCs w:val="24"/>
+              </w:rPr>
+            </w:r>
+            <w:r>
+              <w:rPr>
+                <w:rFonts w:ascii="Times New Roman" w:hAnsi="Times New Roman"/>
+                <w:noProof/>
+                <w:webHidden/>
+                <w:sz w:val="24"/>
+                <w:szCs w:val="24"/>
               </w:rPr>
               <w:fldChar w:fldCharType="separate"/>
             </w:r>
             <w:r>
               <w:rPr>
-                <w:noProof/>
-                <w:webHidden/>
-              </w:rPr>
-              <w:t>4</w:t>
-            </w:r>
-            <w:r>
-              <w:rPr>
-                <w:noProof/>
-                <w:webHidden/>
+                <w:rFonts w:ascii="Times New Roman" w:hAnsi="Times New Roman"/>
+                <w:noProof/>
+                <w:webHidden/>
+                <w:sz w:val="24"/>
+                <w:szCs w:val="24"/>
+              </w:rPr>
+              <w:t>5</w:t>
+            </w:r>
+            <w:r>
+              <w:rPr>
+                <w:rFonts w:ascii="Times New Roman" w:hAnsi="Times New Roman"/>
+                <w:noProof/>
+                <w:webHidden/>
+                <w:sz w:val="24"/>
+                <w:szCs w:val="24"/>
               </w:rPr>
               <w:fldChar w:fldCharType="end"/>
             </w:r>
@@ -814,7 +934,7 @@
               <w:tab w:val="right" w:leader="dot" w:pos="9016"/>
             </w:tabs>
             <w:rPr>
-              <w:rFonts w:cstheme="minorBidi"/>
+              <w:rFonts w:ascii="Times New Roman" w:hAnsi="Times New Roman"/>
               <w:noProof/>
               <w:kern w:val="2"/>
               <w:sz w:val="24"/>
@@ -822,59 +942,83 @@
               <w14:ligatures w14:val="standardContextual"/>
             </w:rPr>
           </w:pPr>
-          <w:hyperlink w:anchor="_Toc180266253" w:history="1">
+          <w:hyperlink w:anchor="_Toc180429036" w:history="1">
             <w:r>
               <w:rPr>
                 <w:rStyle w:val="a4"/>
-                <w:noProof/>
+                <w:rFonts w:ascii="Times New Roman" w:hAnsi="Times New Roman"/>
+                <w:noProof/>
+                <w:sz w:val="24"/>
+                <w:szCs w:val="24"/>
               </w:rPr>
               <w:t>Поняття звуку</w:t>
             </w:r>
             <w:r>
               <w:rPr>
-                <w:noProof/>
-                <w:webHidden/>
+                <w:rFonts w:ascii="Times New Roman" w:hAnsi="Times New Roman"/>
+                <w:noProof/>
+                <w:webHidden/>
+                <w:sz w:val="24"/>
+                <w:szCs w:val="24"/>
               </w:rPr>
               <w:tab/>
             </w:r>
             <w:r>
               <w:rPr>
-                <w:noProof/>
-                <w:webHidden/>
+                <w:rFonts w:ascii="Times New Roman" w:hAnsi="Times New Roman"/>
+                <w:noProof/>
+                <w:webHidden/>
+                <w:sz w:val="24"/>
+                <w:szCs w:val="24"/>
               </w:rPr>
               <w:fldChar w:fldCharType="begin"/>
             </w:r>
             <w:r>
               <w:rPr>
-                <w:noProof/>
-                <w:webHidden/>
-              </w:rPr>
-              <w:instrText xml:space="preserve"> PAGEREF _Toc180266253 \h </w:instrText>
-            </w:r>
-            <w:r>
-              <w:rPr>
-                <w:noProof/>
-                <w:webHidden/>
-              </w:rPr>
-            </w:r>
-            <w:r>
-              <w:rPr>
-                <w:noProof/>
-                <w:webHidden/>
+                <w:rFonts w:ascii="Times New Roman" w:hAnsi="Times New Roman"/>
+                <w:noProof/>
+                <w:webHidden/>
+                <w:sz w:val="24"/>
+                <w:szCs w:val="24"/>
+              </w:rPr>
+              <w:instrText xml:space="preserve"> PAGEREF _Toc180429036 \h </w:instrText>
+            </w:r>
+            <w:r>
+              <w:rPr>
+                <w:rFonts w:ascii="Times New Roman" w:hAnsi="Times New Roman"/>
+                <w:noProof/>
+                <w:webHidden/>
+                <w:sz w:val="24"/>
+                <w:szCs w:val="24"/>
+              </w:rPr>
+            </w:r>
+            <w:r>
+              <w:rPr>
+                <w:rFonts w:ascii="Times New Roman" w:hAnsi="Times New Roman"/>
+                <w:noProof/>
+                <w:webHidden/>
+                <w:sz w:val="24"/>
+                <w:szCs w:val="24"/>
               </w:rPr>
               <w:fldChar w:fldCharType="separate"/>
             </w:r>
             <w:r>
               <w:rPr>
-                <w:noProof/>
-                <w:webHidden/>
-              </w:rPr>
-              <w:t>4</w:t>
-            </w:r>
-            <w:r>
-              <w:rPr>
-                <w:noProof/>
-                <w:webHidden/>
+                <w:rFonts w:ascii="Times New Roman" w:hAnsi="Times New Roman"/>
+                <w:noProof/>
+                <w:webHidden/>
+                <w:sz w:val="24"/>
+                <w:szCs w:val="24"/>
+              </w:rPr>
+              <w:t>5</w:t>
+            </w:r>
+            <w:r>
+              <w:rPr>
+                <w:rFonts w:ascii="Times New Roman" w:hAnsi="Times New Roman"/>
+                <w:noProof/>
+                <w:webHidden/>
+                <w:sz w:val="24"/>
+                <w:szCs w:val="24"/>
               </w:rPr>
               <w:fldChar w:fldCharType="end"/>
             </w:r>
@@ -887,7 +1031,7 @@
               <w:tab w:val="right" w:leader="dot" w:pos="9016"/>
             </w:tabs>
             <w:rPr>
-              <w:rFonts w:cstheme="minorBidi"/>
+              <w:rFonts w:ascii="Times New Roman" w:hAnsi="Times New Roman"/>
               <w:noProof/>
               <w:kern w:val="2"/>
               <w:sz w:val="24"/>
@@ -895,59 +1039,83 @@
               <w14:ligatures w14:val="standardContextual"/>
             </w:rPr>
           </w:pPr>
-          <w:hyperlink w:anchor="_Toc180266254" w:history="1">
+          <w:hyperlink w:anchor="_Toc180429037" w:history="1">
             <w:r>
               <w:rPr>
                 <w:rStyle w:val="a4"/>
-                <w:noProof/>
+                <w:rFonts w:ascii="Times New Roman" w:hAnsi="Times New Roman"/>
+                <w:noProof/>
+                <w:sz w:val="24"/>
+                <w:szCs w:val="24"/>
               </w:rPr>
               <w:t>Основна ідея отримання звуку</w:t>
             </w:r>
             <w:r>
               <w:rPr>
-                <w:noProof/>
-                <w:webHidden/>
+                <w:rFonts w:ascii="Times New Roman" w:hAnsi="Times New Roman"/>
+                <w:noProof/>
+                <w:webHidden/>
+                <w:sz w:val="24"/>
+                <w:szCs w:val="24"/>
               </w:rPr>
               <w:tab/>
             </w:r>
             <w:r>
               <w:rPr>
-                <w:noProof/>
-                <w:webHidden/>
+                <w:rFonts w:ascii="Times New Roman" w:hAnsi="Times New Roman"/>
+                <w:noProof/>
+                <w:webHidden/>
+                <w:sz w:val="24"/>
+                <w:szCs w:val="24"/>
               </w:rPr>
               <w:fldChar w:fldCharType="begin"/>
             </w:r>
             <w:r>
               <w:rPr>
-                <w:noProof/>
-                <w:webHidden/>
-              </w:rPr>
-              <w:instrText xml:space="preserve"> PAGEREF _Toc180266254 \h </w:instrText>
-            </w:r>
-            <w:r>
-              <w:rPr>
-                <w:noProof/>
-                <w:webHidden/>
-              </w:rPr>
-            </w:r>
-            <w:r>
-              <w:rPr>
-                <w:noProof/>
-                <w:webHidden/>
+                <w:rFonts w:ascii="Times New Roman" w:hAnsi="Times New Roman"/>
+                <w:noProof/>
+                <w:webHidden/>
+                <w:sz w:val="24"/>
+                <w:szCs w:val="24"/>
+              </w:rPr>
+              <w:instrText xml:space="preserve"> PAGEREF _Toc180429037 \h </w:instrText>
+            </w:r>
+            <w:r>
+              <w:rPr>
+                <w:rFonts w:ascii="Times New Roman" w:hAnsi="Times New Roman"/>
+                <w:noProof/>
+                <w:webHidden/>
+                <w:sz w:val="24"/>
+                <w:szCs w:val="24"/>
+              </w:rPr>
+            </w:r>
+            <w:r>
+              <w:rPr>
+                <w:rFonts w:ascii="Times New Roman" w:hAnsi="Times New Roman"/>
+                <w:noProof/>
+                <w:webHidden/>
+                <w:sz w:val="24"/>
+                <w:szCs w:val="24"/>
               </w:rPr>
               <w:fldChar w:fldCharType="separate"/>
             </w:r>
             <w:r>
               <w:rPr>
-                <w:noProof/>
-                <w:webHidden/>
-              </w:rPr>
-              <w:t>4</w:t>
-            </w:r>
-            <w:r>
-              <w:rPr>
-                <w:noProof/>
-                <w:webHidden/>
+                <w:rFonts w:ascii="Times New Roman" w:hAnsi="Times New Roman"/>
+                <w:noProof/>
+                <w:webHidden/>
+                <w:sz w:val="24"/>
+                <w:szCs w:val="24"/>
+              </w:rPr>
+              <w:t>5</w:t>
+            </w:r>
+            <w:r>
+              <w:rPr>
+                <w:rFonts w:ascii="Times New Roman" w:hAnsi="Times New Roman"/>
+                <w:noProof/>
+                <w:webHidden/>
+                <w:sz w:val="24"/>
+                <w:szCs w:val="24"/>
               </w:rPr>
               <w:fldChar w:fldCharType="end"/>
             </w:r>
@@ -960,7 +1128,7 @@
               <w:tab w:val="right" w:leader="dot" w:pos="9016"/>
             </w:tabs>
             <w:rPr>
-              <w:rFonts w:cstheme="minorBidi"/>
+              <w:rFonts w:ascii="Times New Roman" w:hAnsi="Times New Roman"/>
               <w:noProof/>
               <w:kern w:val="2"/>
               <w:sz w:val="24"/>
@@ -968,59 +1136,83 @@
               <w14:ligatures w14:val="standardContextual"/>
             </w:rPr>
           </w:pPr>
-          <w:hyperlink w:anchor="_Toc180266255" w:history="1">
+          <w:hyperlink w:anchor="_Toc180429038" w:history="1">
             <w:r>
               <w:rPr>
                 <w:rStyle w:val="a4"/>
-                <w:noProof/>
+                <w:rFonts w:ascii="Times New Roman" w:hAnsi="Times New Roman"/>
+                <w:noProof/>
+                <w:sz w:val="24"/>
+                <w:szCs w:val="24"/>
               </w:rPr>
               <w:t>Генерація звуку таймером</w:t>
             </w:r>
             <w:r>
               <w:rPr>
-                <w:noProof/>
-                <w:webHidden/>
+                <w:rFonts w:ascii="Times New Roman" w:hAnsi="Times New Roman"/>
+                <w:noProof/>
+                <w:webHidden/>
+                <w:sz w:val="24"/>
+                <w:szCs w:val="24"/>
               </w:rPr>
               <w:tab/>
             </w:r>
             <w:r>
               <w:rPr>
-                <w:noProof/>
-                <w:webHidden/>
+                <w:rFonts w:ascii="Times New Roman" w:hAnsi="Times New Roman"/>
+                <w:noProof/>
+                <w:webHidden/>
+                <w:sz w:val="24"/>
+                <w:szCs w:val="24"/>
               </w:rPr>
               <w:fldChar w:fldCharType="begin"/>
             </w:r>
             <w:r>
               <w:rPr>
-                <w:noProof/>
-                <w:webHidden/>
-              </w:rPr>
-              <w:instrText xml:space="preserve"> PAGEREF _Toc180266255 \h </w:instrText>
-            </w:r>
-            <w:r>
-              <w:rPr>
-                <w:noProof/>
-                <w:webHidden/>
-              </w:rPr>
-            </w:r>
-            <w:r>
-              <w:rPr>
-                <w:noProof/>
-                <w:webHidden/>
+                <w:rFonts w:ascii="Times New Roman" w:hAnsi="Times New Roman"/>
+                <w:noProof/>
+                <w:webHidden/>
+                <w:sz w:val="24"/>
+                <w:szCs w:val="24"/>
+              </w:rPr>
+              <w:instrText xml:space="preserve"> PAGEREF _Toc180429038 \h </w:instrText>
+            </w:r>
+            <w:r>
+              <w:rPr>
+                <w:rFonts w:ascii="Times New Roman" w:hAnsi="Times New Roman"/>
+                <w:noProof/>
+                <w:webHidden/>
+                <w:sz w:val="24"/>
+                <w:szCs w:val="24"/>
+              </w:rPr>
+            </w:r>
+            <w:r>
+              <w:rPr>
+                <w:rFonts w:ascii="Times New Roman" w:hAnsi="Times New Roman"/>
+                <w:noProof/>
+                <w:webHidden/>
+                <w:sz w:val="24"/>
+                <w:szCs w:val="24"/>
               </w:rPr>
               <w:fldChar w:fldCharType="separate"/>
             </w:r>
             <w:r>
               <w:rPr>
-                <w:noProof/>
-                <w:webHidden/>
-              </w:rPr>
-              <w:t>4</w:t>
-            </w:r>
-            <w:r>
-              <w:rPr>
-                <w:noProof/>
-                <w:webHidden/>
+                <w:rFonts w:ascii="Times New Roman" w:hAnsi="Times New Roman"/>
+                <w:noProof/>
+                <w:webHidden/>
+                <w:sz w:val="24"/>
+                <w:szCs w:val="24"/>
+              </w:rPr>
+              <w:t>5</w:t>
+            </w:r>
+            <w:r>
+              <w:rPr>
+                <w:rFonts w:ascii="Times New Roman" w:hAnsi="Times New Roman"/>
+                <w:noProof/>
+                <w:webHidden/>
+                <w:sz w:val="24"/>
+                <w:szCs w:val="24"/>
               </w:rPr>
               <w:fldChar w:fldCharType="end"/>
             </w:r>
@@ -1033,7 +1225,7 @@
               <w:tab w:val="right" w:leader="dot" w:pos="9016"/>
             </w:tabs>
             <w:rPr>
-              <w:rFonts w:cstheme="minorBidi"/>
+              <w:rFonts w:ascii="Times New Roman" w:hAnsi="Times New Roman"/>
               <w:noProof/>
               <w:kern w:val="2"/>
               <w:sz w:val="24"/>
@@ -1041,59 +1233,83 @@
               <w14:ligatures w14:val="standardContextual"/>
             </w:rPr>
           </w:pPr>
-          <w:hyperlink w:anchor="_Toc180266256" w:history="1">
+          <w:hyperlink w:anchor="_Toc180429039" w:history="1">
             <w:r>
               <w:rPr>
                 <w:rStyle w:val="a4"/>
-                <w:noProof/>
+                <w:rFonts w:ascii="Times New Roman" w:hAnsi="Times New Roman"/>
+                <w:noProof/>
+                <w:sz w:val="24"/>
+                <w:szCs w:val="24"/>
               </w:rPr>
               <w:t>Безпосереднє керування динаміком</w:t>
             </w:r>
             <w:r>
               <w:rPr>
-                <w:noProof/>
-                <w:webHidden/>
+                <w:rFonts w:ascii="Times New Roman" w:hAnsi="Times New Roman"/>
+                <w:noProof/>
+                <w:webHidden/>
+                <w:sz w:val="24"/>
+                <w:szCs w:val="24"/>
               </w:rPr>
               <w:tab/>
             </w:r>
             <w:r>
               <w:rPr>
-                <w:noProof/>
-                <w:webHidden/>
+                <w:rFonts w:ascii="Times New Roman" w:hAnsi="Times New Roman"/>
+                <w:noProof/>
+                <w:webHidden/>
+                <w:sz w:val="24"/>
+                <w:szCs w:val="24"/>
               </w:rPr>
               <w:fldChar w:fldCharType="begin"/>
             </w:r>
             <w:r>
               <w:rPr>
-                <w:noProof/>
-                <w:webHidden/>
-              </w:rPr>
-              <w:instrText xml:space="preserve"> PAGEREF _Toc180266256 \h </w:instrText>
-            </w:r>
-            <w:r>
-              <w:rPr>
-                <w:noProof/>
-                <w:webHidden/>
-              </w:rPr>
-            </w:r>
-            <w:r>
-              <w:rPr>
-                <w:noProof/>
-                <w:webHidden/>
+                <w:rFonts w:ascii="Times New Roman" w:hAnsi="Times New Roman"/>
+                <w:noProof/>
+                <w:webHidden/>
+                <w:sz w:val="24"/>
+                <w:szCs w:val="24"/>
+              </w:rPr>
+              <w:instrText xml:space="preserve"> PAGEREF _Toc180429039 \h </w:instrText>
+            </w:r>
+            <w:r>
+              <w:rPr>
+                <w:rFonts w:ascii="Times New Roman" w:hAnsi="Times New Roman"/>
+                <w:noProof/>
+                <w:webHidden/>
+                <w:sz w:val="24"/>
+                <w:szCs w:val="24"/>
+              </w:rPr>
+            </w:r>
+            <w:r>
+              <w:rPr>
+                <w:rFonts w:ascii="Times New Roman" w:hAnsi="Times New Roman"/>
+                <w:noProof/>
+                <w:webHidden/>
+                <w:sz w:val="24"/>
+                <w:szCs w:val="24"/>
               </w:rPr>
               <w:fldChar w:fldCharType="separate"/>
             </w:r>
             <w:r>
               <w:rPr>
-                <w:noProof/>
-                <w:webHidden/>
-              </w:rPr>
-              <w:t>4</w:t>
-            </w:r>
-            <w:r>
-              <w:rPr>
-                <w:noProof/>
-                <w:webHidden/>
+                <w:rFonts w:ascii="Times New Roman" w:hAnsi="Times New Roman"/>
+                <w:noProof/>
+                <w:webHidden/>
+                <w:sz w:val="24"/>
+                <w:szCs w:val="24"/>
+              </w:rPr>
+              <w:t>5</w:t>
+            </w:r>
+            <w:r>
+              <w:rPr>
+                <w:rFonts w:ascii="Times New Roman" w:hAnsi="Times New Roman"/>
+                <w:noProof/>
+                <w:webHidden/>
+                <w:sz w:val="24"/>
+                <w:szCs w:val="24"/>
               </w:rPr>
               <w:fldChar w:fldCharType="end"/>
             </w:r>
@@ -1106,7 +1322,7 @@
               <w:tab w:val="right" w:leader="dot" w:pos="9016"/>
             </w:tabs>
             <w:rPr>
-              <w:rFonts w:cstheme="minorBidi"/>
+              <w:rFonts w:ascii="Times New Roman" w:hAnsi="Times New Roman"/>
               <w:noProof/>
               <w:kern w:val="2"/>
               <w:sz w:val="24"/>
@@ -1114,59 +1330,83 @@
               <w14:ligatures w14:val="standardContextual"/>
             </w:rPr>
           </w:pPr>
-          <w:hyperlink w:anchor="_Toc180266257" w:history="1">
+          <w:hyperlink w:anchor="_Toc180429040" w:history="1">
             <w:r>
               <w:rPr>
                 <w:rStyle w:val="a4"/>
-                <w:noProof/>
+                <w:rFonts w:ascii="Times New Roman" w:hAnsi="Times New Roman"/>
+                <w:noProof/>
+                <w:sz w:val="24"/>
+                <w:szCs w:val="24"/>
               </w:rPr>
               <w:t>Аналіз методів генерації звуку</w:t>
             </w:r>
             <w:r>
               <w:rPr>
-                <w:noProof/>
-                <w:webHidden/>
+                <w:rFonts w:ascii="Times New Roman" w:hAnsi="Times New Roman"/>
+                <w:noProof/>
+                <w:webHidden/>
+                <w:sz w:val="24"/>
+                <w:szCs w:val="24"/>
               </w:rPr>
               <w:tab/>
             </w:r>
             <w:r>
               <w:rPr>
-                <w:noProof/>
-                <w:webHidden/>
+                <w:rFonts w:ascii="Times New Roman" w:hAnsi="Times New Roman"/>
+                <w:noProof/>
+                <w:webHidden/>
+                <w:sz w:val="24"/>
+                <w:szCs w:val="24"/>
               </w:rPr>
               <w:fldChar w:fldCharType="begin"/>
             </w:r>
             <w:r>
               <w:rPr>
-                <w:noProof/>
-                <w:webHidden/>
-              </w:rPr>
-              <w:instrText xml:space="preserve"> PAGEREF _Toc180266257 \h </w:instrText>
-            </w:r>
-            <w:r>
-              <w:rPr>
-                <w:noProof/>
-                <w:webHidden/>
-              </w:rPr>
-            </w:r>
-            <w:r>
-              <w:rPr>
-                <w:noProof/>
-                <w:webHidden/>
+                <w:rFonts w:ascii="Times New Roman" w:hAnsi="Times New Roman"/>
+                <w:noProof/>
+                <w:webHidden/>
+                <w:sz w:val="24"/>
+                <w:szCs w:val="24"/>
+              </w:rPr>
+              <w:instrText xml:space="preserve"> PAGEREF _Toc180429040 \h </w:instrText>
+            </w:r>
+            <w:r>
+              <w:rPr>
+                <w:rFonts w:ascii="Times New Roman" w:hAnsi="Times New Roman"/>
+                <w:noProof/>
+                <w:webHidden/>
+                <w:sz w:val="24"/>
+                <w:szCs w:val="24"/>
+              </w:rPr>
+            </w:r>
+            <w:r>
+              <w:rPr>
+                <w:rFonts w:ascii="Times New Roman" w:hAnsi="Times New Roman"/>
+                <w:noProof/>
+                <w:webHidden/>
+                <w:sz w:val="24"/>
+                <w:szCs w:val="24"/>
               </w:rPr>
               <w:fldChar w:fldCharType="separate"/>
             </w:r>
             <w:r>
               <w:rPr>
-                <w:noProof/>
-                <w:webHidden/>
-              </w:rPr>
-              <w:t>4</w:t>
-            </w:r>
-            <w:r>
-              <w:rPr>
-                <w:noProof/>
-                <w:webHidden/>
+                <w:rFonts w:ascii="Times New Roman" w:hAnsi="Times New Roman"/>
+                <w:noProof/>
+                <w:webHidden/>
+                <w:sz w:val="24"/>
+                <w:szCs w:val="24"/>
+              </w:rPr>
+              <w:t>6</w:t>
+            </w:r>
+            <w:r>
+              <w:rPr>
+                <w:rFonts w:ascii="Times New Roman" w:hAnsi="Times New Roman"/>
+                <w:noProof/>
+                <w:webHidden/>
+                <w:sz w:val="24"/>
+                <w:szCs w:val="24"/>
               </w:rPr>
               <w:fldChar w:fldCharType="end"/>
             </w:r>
@@ -1179,7 +1419,7 @@
               <w:tab w:val="right" w:leader="dot" w:pos="9016"/>
             </w:tabs>
             <w:rPr>
-              <w:rFonts w:cstheme="minorBidi"/>
+              <w:rFonts w:ascii="Times New Roman" w:hAnsi="Times New Roman"/>
               <w:noProof/>
               <w:kern w:val="2"/>
               <w:sz w:val="24"/>
@@ -1187,59 +1427,83 @@
               <w14:ligatures w14:val="standardContextual"/>
             </w:rPr>
           </w:pPr>
-          <w:hyperlink w:anchor="_Toc180266258" w:history="1">
+          <w:hyperlink w:anchor="_Toc180429041" w:history="1">
             <w:r>
               <w:rPr>
                 <w:rStyle w:val="a4"/>
-                <w:noProof/>
+                <w:rFonts w:ascii="Times New Roman" w:hAnsi="Times New Roman"/>
+                <w:noProof/>
+                <w:sz w:val="24"/>
+                <w:szCs w:val="24"/>
               </w:rPr>
               <w:t>Принцип частотної модуляції звуку</w:t>
             </w:r>
             <w:r>
               <w:rPr>
-                <w:noProof/>
-                <w:webHidden/>
+                <w:rFonts w:ascii="Times New Roman" w:hAnsi="Times New Roman"/>
+                <w:noProof/>
+                <w:webHidden/>
+                <w:sz w:val="24"/>
+                <w:szCs w:val="24"/>
               </w:rPr>
               <w:tab/>
             </w:r>
             <w:r>
               <w:rPr>
-                <w:noProof/>
-                <w:webHidden/>
+                <w:rFonts w:ascii="Times New Roman" w:hAnsi="Times New Roman"/>
+                <w:noProof/>
+                <w:webHidden/>
+                <w:sz w:val="24"/>
+                <w:szCs w:val="24"/>
               </w:rPr>
               <w:fldChar w:fldCharType="begin"/>
             </w:r>
             <w:r>
               <w:rPr>
-                <w:noProof/>
-                <w:webHidden/>
-              </w:rPr>
-              <w:instrText xml:space="preserve"> PAGEREF _Toc180266258 \h </w:instrText>
-            </w:r>
-            <w:r>
-              <w:rPr>
-                <w:noProof/>
-                <w:webHidden/>
-              </w:rPr>
-            </w:r>
-            <w:r>
-              <w:rPr>
-                <w:noProof/>
-                <w:webHidden/>
+                <w:rFonts w:ascii="Times New Roman" w:hAnsi="Times New Roman"/>
+                <w:noProof/>
+                <w:webHidden/>
+                <w:sz w:val="24"/>
+                <w:szCs w:val="24"/>
+              </w:rPr>
+              <w:instrText xml:space="preserve"> PAGEREF _Toc180429041 \h </w:instrText>
+            </w:r>
+            <w:r>
+              <w:rPr>
+                <w:rFonts w:ascii="Times New Roman" w:hAnsi="Times New Roman"/>
+                <w:noProof/>
+                <w:webHidden/>
+                <w:sz w:val="24"/>
+                <w:szCs w:val="24"/>
+              </w:rPr>
+            </w:r>
+            <w:r>
+              <w:rPr>
+                <w:rFonts w:ascii="Times New Roman" w:hAnsi="Times New Roman"/>
+                <w:noProof/>
+                <w:webHidden/>
+                <w:sz w:val="24"/>
+                <w:szCs w:val="24"/>
               </w:rPr>
               <w:fldChar w:fldCharType="separate"/>
             </w:r>
             <w:r>
               <w:rPr>
-                <w:noProof/>
-                <w:webHidden/>
-              </w:rPr>
-              <w:t>4</w:t>
-            </w:r>
-            <w:r>
-              <w:rPr>
-                <w:noProof/>
-                <w:webHidden/>
+                <w:rFonts w:ascii="Times New Roman" w:hAnsi="Times New Roman"/>
+                <w:noProof/>
+                <w:webHidden/>
+                <w:sz w:val="24"/>
+                <w:szCs w:val="24"/>
+              </w:rPr>
+              <w:t>6</w:t>
+            </w:r>
+            <w:r>
+              <w:rPr>
+                <w:rFonts w:ascii="Times New Roman" w:hAnsi="Times New Roman"/>
+                <w:noProof/>
+                <w:webHidden/>
+                <w:sz w:val="24"/>
+                <w:szCs w:val="24"/>
               </w:rPr>
               <w:fldChar w:fldCharType="end"/>
             </w:r>
@@ -1252,7 +1516,7 @@
               <w:tab w:val="right" w:leader="dot" w:pos="9016"/>
             </w:tabs>
             <w:rPr>
-              <w:rFonts w:cstheme="minorBidi"/>
+              <w:rFonts w:ascii="Times New Roman" w:hAnsi="Times New Roman"/>
               <w:noProof/>
               <w:kern w:val="2"/>
               <w:sz w:val="24"/>
@@ -1260,59 +1524,83 @@
               <w14:ligatures w14:val="standardContextual"/>
             </w:rPr>
           </w:pPr>
-          <w:hyperlink w:anchor="_Toc180266259" w:history="1">
+          <w:hyperlink w:anchor="_Toc180429042" w:history="1">
             <w:r>
               <w:rPr>
                 <w:rStyle w:val="a4"/>
-                <w:noProof/>
+                <w:rFonts w:ascii="Times New Roman" w:hAnsi="Times New Roman"/>
+                <w:noProof/>
+                <w:sz w:val="24"/>
+                <w:szCs w:val="24"/>
               </w:rPr>
               <w:t>Звук як інформація користувачу</w:t>
             </w:r>
             <w:r>
               <w:rPr>
-                <w:noProof/>
-                <w:webHidden/>
+                <w:rFonts w:ascii="Times New Roman" w:hAnsi="Times New Roman"/>
+                <w:noProof/>
+                <w:webHidden/>
+                <w:sz w:val="24"/>
+                <w:szCs w:val="24"/>
               </w:rPr>
               <w:tab/>
             </w:r>
             <w:r>
               <w:rPr>
-                <w:noProof/>
-                <w:webHidden/>
+                <w:rFonts w:ascii="Times New Roman" w:hAnsi="Times New Roman"/>
+                <w:noProof/>
+                <w:webHidden/>
+                <w:sz w:val="24"/>
+                <w:szCs w:val="24"/>
               </w:rPr>
               <w:fldChar w:fldCharType="begin"/>
             </w:r>
             <w:r>
               <w:rPr>
-                <w:noProof/>
-                <w:webHidden/>
-              </w:rPr>
-              <w:instrText xml:space="preserve"> PAGEREF _Toc180266259 \h </w:instrText>
-            </w:r>
-            <w:r>
-              <w:rPr>
-                <w:noProof/>
-                <w:webHidden/>
-              </w:rPr>
-            </w:r>
-            <w:r>
-              <w:rPr>
-                <w:noProof/>
-                <w:webHidden/>
+                <w:rFonts w:ascii="Times New Roman" w:hAnsi="Times New Roman"/>
+                <w:noProof/>
+                <w:webHidden/>
+                <w:sz w:val="24"/>
+                <w:szCs w:val="24"/>
+              </w:rPr>
+              <w:instrText xml:space="preserve"> PAGEREF _Toc180429042 \h </w:instrText>
+            </w:r>
+            <w:r>
+              <w:rPr>
+                <w:rFonts w:ascii="Times New Roman" w:hAnsi="Times New Roman"/>
+                <w:noProof/>
+                <w:webHidden/>
+                <w:sz w:val="24"/>
+                <w:szCs w:val="24"/>
+              </w:rPr>
+            </w:r>
+            <w:r>
+              <w:rPr>
+                <w:rFonts w:ascii="Times New Roman" w:hAnsi="Times New Roman"/>
+                <w:noProof/>
+                <w:webHidden/>
+                <w:sz w:val="24"/>
+                <w:szCs w:val="24"/>
               </w:rPr>
               <w:fldChar w:fldCharType="separate"/>
             </w:r>
             <w:r>
               <w:rPr>
-                <w:noProof/>
-                <w:webHidden/>
-              </w:rPr>
-              <w:t>4</w:t>
-            </w:r>
-            <w:r>
-              <w:rPr>
-                <w:noProof/>
-                <w:webHidden/>
+                <w:rFonts w:ascii="Times New Roman" w:hAnsi="Times New Roman"/>
+                <w:noProof/>
+                <w:webHidden/>
+                <w:sz w:val="24"/>
+                <w:szCs w:val="24"/>
+              </w:rPr>
+              <w:t>6</w:t>
+            </w:r>
+            <w:r>
+              <w:rPr>
+                <w:rFonts w:ascii="Times New Roman" w:hAnsi="Times New Roman"/>
+                <w:noProof/>
+                <w:webHidden/>
+                <w:sz w:val="24"/>
+                <w:szCs w:val="24"/>
               </w:rPr>
               <w:fldChar w:fldCharType="end"/>
             </w:r>
@@ -1342,9 +1630,10 @@
     <w:p>
       <w:pPr>
         <w:rPr>
+          <w:b/>
+          <w:bCs/>
           <w:sz w:val="24"/>
           <w:szCs w:val="24"/>
-          <w:lang w:val="en-US"/>
         </w:rPr>
       </w:pPr>
       <w:r>
@@ -1354,21 +1643,16 @@
         </w:rPr>
         <w:br w:type="page"/>
       </w:r>
-    </w:p>
-    <w:p>
-      <w:pPr>
-        <w:pStyle w:val="P"/>
-      </w:pPr>
       <w:r>
         <w:lastRenderedPageBreak/>
-        <w:t xml:space="preserve">ІСУСЕ  ПРОШУ СПАСИ </w:t>
+        <w:t xml:space="preserve"> </w:t>
       </w:r>
     </w:p>
     <w:p>
       <w:pPr>
         <w:pStyle w:val="H1"/>
       </w:pPr>
-      <w:bookmarkStart w:id="1" w:name="_Toc180266248"/>
+      <w:bookmarkStart w:id="1" w:name="_Toc180429031"/>
       <w:r>
         <w:t>Мета роботи</w:t>
       </w:r>
@@ -1407,7 +1691,7 @@
       <w:pPr>
         <w:pStyle w:val="H1"/>
       </w:pPr>
-      <w:bookmarkStart w:id="2" w:name="_Toc180266249"/>
+      <w:bookmarkStart w:id="2" w:name="_Toc180429032"/>
       <w:r>
         <w:t>Код програми</w:t>
       </w:r>
@@ -1450,7 +1734,7 @@
       <w:pPr>
         <w:pStyle w:val="H2"/>
       </w:pPr>
-      <w:bookmarkStart w:id="3" w:name="_Toc180266250"/>
+      <w:bookmarkStart w:id="3" w:name="_Toc180429033"/>
       <w:r>
         <w:t>Таймер</w:t>
       </w:r>
@@ -1468,16 +1752,26 @@
       <w:pPr>
         <w:pStyle w:val="Code"/>
       </w:pPr>
-      <w:r>
-        <w:t>.model small</w:t>
-      </w:r>
-    </w:p>
-    <w:p>
-      <w:pPr>
-        <w:pStyle w:val="Code"/>
-      </w:pPr>
-      <w:r>
-        <w:t>.stack 100h</w:t>
+      <w:proofErr w:type="gramStart"/>
+      <w:r>
+        <w:t>.model</w:t>
+      </w:r>
+      <w:proofErr w:type="gramEnd"/>
+      <w:r>
+        <w:t xml:space="preserve"> small</w:t>
+      </w:r>
+    </w:p>
+    <w:p>
+      <w:pPr>
+        <w:pStyle w:val="Code"/>
+      </w:pPr>
+      <w:proofErr w:type="gramStart"/>
+      <w:r>
+        <w:t>.stack</w:t>
+      </w:r>
+      <w:proofErr w:type="gramEnd"/>
+      <w:r>
+        <w:t xml:space="preserve"> 100h</w:t>
       </w:r>
     </w:p>
     <w:p>
@@ -1526,9 +1820,11 @@
       <w:pPr>
         <w:pStyle w:val="Code"/>
       </w:pPr>
+      <w:proofErr w:type="gramStart"/>
       <w:r>
         <w:t>.code</w:t>
       </w:r>
+      <w:proofErr w:type="gramEnd"/>
     </w:p>
     <w:p>
       <w:pPr>
@@ -1543,49 +1839,80 @@
         <w:pStyle w:val="Code"/>
       </w:pPr>
       <w:r>
-        <w:t xml:space="preserve">  mov ax,@data</w:t>
-      </w:r>
-    </w:p>
-    <w:p>
-      <w:pPr>
-        <w:pStyle w:val="Code"/>
-      </w:pPr>
-      <w:r>
-        <w:t xml:space="preserve">  mov ds,ax</w:t>
-      </w:r>
-    </w:p>
-    <w:p>
-      <w:pPr>
-        <w:pStyle w:val="Code"/>
-      </w:pPr>
-    </w:p>
-    <w:p>
-      <w:pPr>
-        <w:pStyle w:val="Code"/>
-      </w:pPr>
-      <w:r>
-        <w:t xml:space="preserve">  lea si,freq</w:t>
-      </w:r>
-    </w:p>
-    <w:p>
-      <w:pPr>
-        <w:pStyle w:val="Code"/>
-      </w:pPr>
-      <w:r>
-        <w:t xml:space="preserve">  lea bp,time</w:t>
-      </w:r>
-    </w:p>
-    <w:p>
-      <w:pPr>
-        <w:pStyle w:val="Code"/>
-      </w:pPr>
-    </w:p>
-    <w:p>
-      <w:pPr>
-        <w:pStyle w:val="Code"/>
-      </w:pPr>
-      <w:r>
-        <w:t xml:space="preserve">  mov di,[si]</w:t>
+        <w:t xml:space="preserve">  mov </w:t>
+      </w:r>
+      <w:proofErr w:type="gramStart"/>
+      <w:r>
+        <w:t>ax,@</w:t>
+      </w:r>
+      <w:proofErr w:type="gramEnd"/>
+      <w:r>
+        <w:t>data</w:t>
+      </w:r>
+    </w:p>
+    <w:p>
+      <w:pPr>
+        <w:pStyle w:val="Code"/>
+      </w:pPr>
+      <w:r>
+        <w:t xml:space="preserve">  mov </w:t>
+      </w:r>
+      <w:proofErr w:type="gramStart"/>
+      <w:r>
+        <w:t>ds,ax</w:t>
+      </w:r>
+      <w:proofErr w:type="gramEnd"/>
+    </w:p>
+    <w:p>
+      <w:pPr>
+        <w:pStyle w:val="Code"/>
+      </w:pPr>
+    </w:p>
+    <w:p>
+      <w:pPr>
+        <w:pStyle w:val="Code"/>
+      </w:pPr>
+      <w:r>
+        <w:t xml:space="preserve">  lea </w:t>
+      </w:r>
+      <w:proofErr w:type="gramStart"/>
+      <w:r>
+        <w:t>si,freq</w:t>
+      </w:r>
+      <w:proofErr w:type="gramEnd"/>
+    </w:p>
+    <w:p>
+      <w:pPr>
+        <w:pStyle w:val="Code"/>
+      </w:pPr>
+      <w:r>
+        <w:t xml:space="preserve">  lea </w:t>
+      </w:r>
+      <w:proofErr w:type="gramStart"/>
+      <w:r>
+        <w:t>bp,time</w:t>
+      </w:r>
+      <w:proofErr w:type="gramEnd"/>
+    </w:p>
+    <w:p>
+      <w:pPr>
+        <w:pStyle w:val="Code"/>
+      </w:pPr>
+    </w:p>
+    <w:p>
+      <w:pPr>
+        <w:pStyle w:val="Code"/>
+      </w:pPr>
+      <w:r>
+        <w:t xml:space="preserve">  mov </w:t>
+      </w:r>
+      <w:proofErr w:type="gramStart"/>
+      <w:r>
+        <w:t>di,[</w:t>
+      </w:r>
+      <w:proofErr w:type="gramEnd"/>
+      <w:r>
+        <w:t>si]</w:t>
       </w:r>
     </w:p>
     <w:p>
@@ -1601,20 +1928,33 @@
         <w:pStyle w:val="Code"/>
       </w:pPr>
       <w:r>
-        <w:t xml:space="preserve">  je stop</w:t>
-      </w:r>
-    </w:p>
-    <w:p>
-      <w:pPr>
-        <w:pStyle w:val="Code"/>
-      </w:pPr>
-    </w:p>
-    <w:p>
-      <w:pPr>
-        <w:pStyle w:val="Code"/>
-      </w:pPr>
-      <w:r>
-        <w:t xml:space="preserve">  mov bx,[bp]</w:t>
+        <w:t xml:space="preserve">  je </w:t>
+      </w:r>
+      <w:proofErr w:type="gramStart"/>
+      <w:r>
+        <w:t>stop</w:t>
+      </w:r>
+      <w:proofErr w:type="gramEnd"/>
+    </w:p>
+    <w:p>
+      <w:pPr>
+        <w:pStyle w:val="Code"/>
+      </w:pPr>
+    </w:p>
+    <w:p>
+      <w:pPr>
+        <w:pStyle w:val="Code"/>
+      </w:pPr>
+      <w:r>
+        <w:t xml:space="preserve">  mov </w:t>
+      </w:r>
+      <w:proofErr w:type="gramStart"/>
+      <w:r>
+        <w:t>bx,[</w:t>
+      </w:r>
+      <w:proofErr w:type="gramEnd"/>
+      <w:r>
+        <w:t>bp]</w:t>
       </w:r>
     </w:p>
     <w:p>
@@ -1630,8 +1970,13 @@
         <w:pStyle w:val="Code"/>
       </w:pPr>
       <w:r>
-        <w:t xml:space="preserve">  out 43h,al</w:t>
-      </w:r>
+        <w:t xml:space="preserve">  out 43</w:t>
+      </w:r>
+      <w:proofErr w:type="gramStart"/>
+      <w:r>
+        <w:t>h,al</w:t>
+      </w:r>
+      <w:proofErr w:type="gramEnd"/>
     </w:p>
     <w:p>
       <w:pPr>
@@ -1667,28 +2012,52 @@
         <w:pStyle w:val="Code"/>
       </w:pPr>
       <w:r>
-        <w:t xml:space="preserve">  out 42h,al </w:t>
-      </w:r>
-    </w:p>
-    <w:p>
-      <w:pPr>
-        <w:pStyle w:val="Code"/>
-      </w:pPr>
-    </w:p>
-    <w:p>
-      <w:pPr>
-        <w:pStyle w:val="Code"/>
-      </w:pPr>
-      <w:r>
-        <w:t xml:space="preserve">  mov al,ah </w:t>
-      </w:r>
-    </w:p>
-    <w:p>
-      <w:pPr>
-        <w:pStyle w:val="Code"/>
-      </w:pPr>
-      <w:r>
-        <w:t xml:space="preserve">  out 42h,al </w:t>
+        <w:t xml:space="preserve">  out 42</w:t>
+      </w:r>
+      <w:proofErr w:type="gramStart"/>
+      <w:r>
+        <w:t>h,al</w:t>
+      </w:r>
+      <w:proofErr w:type="gramEnd"/>
+      <w:r>
+        <w:t xml:space="preserve"> </w:t>
+      </w:r>
+    </w:p>
+    <w:p>
+      <w:pPr>
+        <w:pStyle w:val="Code"/>
+      </w:pPr>
+    </w:p>
+    <w:p>
+      <w:pPr>
+        <w:pStyle w:val="Code"/>
+      </w:pPr>
+      <w:r>
+        <w:t xml:space="preserve">  mov </w:t>
+      </w:r>
+      <w:proofErr w:type="gramStart"/>
+      <w:r>
+        <w:t>al,ah</w:t>
+      </w:r>
+      <w:proofErr w:type="gramEnd"/>
+      <w:r>
+        <w:t xml:space="preserve"> </w:t>
+      </w:r>
+    </w:p>
+    <w:p>
+      <w:pPr>
+        <w:pStyle w:val="Code"/>
+      </w:pPr>
+      <w:r>
+        <w:t xml:space="preserve">  out 42</w:t>
+      </w:r>
+      <w:proofErr w:type="gramStart"/>
+      <w:r>
+        <w:t>h,al</w:t>
+      </w:r>
+      <w:proofErr w:type="gramEnd"/>
+      <w:r>
+        <w:t xml:space="preserve"> </w:t>
       </w:r>
     </w:p>
     <w:p>
@@ -1709,28 +2078,52 @@
         <w:pStyle w:val="Code"/>
       </w:pPr>
       <w:r>
-        <w:t xml:space="preserve">  mov ah,al </w:t>
-      </w:r>
-    </w:p>
-    <w:p>
-      <w:pPr>
-        <w:pStyle w:val="Code"/>
-      </w:pPr>
-    </w:p>
-    <w:p>
-      <w:pPr>
-        <w:pStyle w:val="Code"/>
-      </w:pPr>
-      <w:r>
-        <w:t xml:space="preserve">  mov al,ah </w:t>
-      </w:r>
-    </w:p>
-    <w:p>
-      <w:pPr>
-        <w:pStyle w:val="Code"/>
-      </w:pPr>
-      <w:r>
-        <w:t xml:space="preserve">  out 61h,al </w:t>
+        <w:t xml:space="preserve">  mov </w:t>
+      </w:r>
+      <w:proofErr w:type="gramStart"/>
+      <w:r>
+        <w:t>ah,al</w:t>
+      </w:r>
+      <w:proofErr w:type="gramEnd"/>
+      <w:r>
+        <w:t xml:space="preserve"> </w:t>
+      </w:r>
+    </w:p>
+    <w:p>
+      <w:pPr>
+        <w:pStyle w:val="Code"/>
+      </w:pPr>
+    </w:p>
+    <w:p>
+      <w:pPr>
+        <w:pStyle w:val="Code"/>
+      </w:pPr>
+      <w:r>
+        <w:t xml:space="preserve">  mov </w:t>
+      </w:r>
+      <w:proofErr w:type="gramStart"/>
+      <w:r>
+        <w:t>al,ah</w:t>
+      </w:r>
+      <w:proofErr w:type="gramEnd"/>
+      <w:r>
+        <w:t xml:space="preserve"> </w:t>
+      </w:r>
+    </w:p>
+    <w:p>
+      <w:pPr>
+        <w:pStyle w:val="Code"/>
+      </w:pPr>
+      <w:r>
+        <w:t xml:space="preserve">  out 61</w:t>
+      </w:r>
+      <w:proofErr w:type="gramStart"/>
+      <w:r>
+        <w:t>h,al</w:t>
+      </w:r>
+      <w:proofErr w:type="gramEnd"/>
+      <w:r>
+        <w:t xml:space="preserve"> </w:t>
       </w:r>
     </w:p>
     <w:p>
@@ -1800,7 +2193,7 @@
       <w:pPr>
         <w:pStyle w:val="H2"/>
       </w:pPr>
-      <w:bookmarkStart w:id="4" w:name="_Toc180266251"/>
+      <w:bookmarkStart w:id="4" w:name="_Toc180429034"/>
       <w:r>
         <w:t>Пряме керування динаміком</w:t>
       </w:r>
@@ -1813,8 +2206,331 @@
     </w:p>
     <w:p>
       <w:pPr>
-        <w:pStyle w:val="P"/>
-      </w:pPr>
+        <w:pStyle w:val="Code"/>
+      </w:pPr>
+      <w:proofErr w:type="gramStart"/>
+      <w:r>
+        <w:t>.model</w:t>
+      </w:r>
+      <w:proofErr w:type="gramEnd"/>
+      <w:r>
+        <w:t xml:space="preserve"> small</w:t>
+      </w:r>
+    </w:p>
+    <w:p>
+      <w:pPr>
+        <w:pStyle w:val="Code"/>
+      </w:pPr>
+      <w:proofErr w:type="gramStart"/>
+      <w:r>
+        <w:t>.stack</w:t>
+      </w:r>
+      <w:proofErr w:type="gramEnd"/>
+      <w:r>
+        <w:t xml:space="preserve"> 100h</w:t>
+      </w:r>
+    </w:p>
+    <w:p>
+      <w:pPr>
+        <w:pStyle w:val="Code"/>
+      </w:pPr>
+    </w:p>
+    <w:p>
+      <w:pPr>
+        <w:pStyle w:val="Code"/>
+      </w:pPr>
+      <w:r>
+        <w:t>.data</w:t>
+      </w:r>
+    </w:p>
+    <w:p>
+      <w:pPr>
+        <w:pStyle w:val="Code"/>
+      </w:pPr>
+      <w:r>
+        <w:t xml:space="preserve">  msg db "JESUS is LORD",13,10,'$'</w:t>
+      </w:r>
+    </w:p>
+    <w:p>
+      <w:pPr>
+        <w:pStyle w:val="Code"/>
+      </w:pPr>
+      <w:r>
+        <w:t xml:space="preserve">  freq dw 165,156,165,0</w:t>
+      </w:r>
+    </w:p>
+    <w:p>
+      <w:pPr>
+        <w:pStyle w:val="Code"/>
+      </w:pPr>
+      <w:r>
+        <w:t xml:space="preserve">  time dw 3 dup (100)</w:t>
+      </w:r>
+    </w:p>
+    <w:p>
+      <w:pPr>
+        <w:pStyle w:val="Code"/>
+      </w:pPr>
+    </w:p>
+    <w:p>
+      <w:pPr>
+        <w:pStyle w:val="Code"/>
+      </w:pPr>
+      <w:proofErr w:type="gramStart"/>
+      <w:r>
+        <w:t>.code</w:t>
+      </w:r>
+      <w:proofErr w:type="gramEnd"/>
+    </w:p>
+    <w:p>
+      <w:pPr>
+        <w:pStyle w:val="Code"/>
+      </w:pPr>
+      <w:r>
+        <w:t>start:</w:t>
+      </w:r>
+    </w:p>
+    <w:p>
+      <w:pPr>
+        <w:pStyle w:val="Code"/>
+      </w:pPr>
+      <w:r>
+        <w:t xml:space="preserve">  mov </w:t>
+      </w:r>
+      <w:proofErr w:type="gramStart"/>
+      <w:r>
+        <w:t>ax,@</w:t>
+      </w:r>
+      <w:proofErr w:type="gramEnd"/>
+      <w:r>
+        <w:t>data</w:t>
+      </w:r>
+    </w:p>
+    <w:p>
+      <w:pPr>
+        <w:pStyle w:val="Code"/>
+      </w:pPr>
+      <w:r>
+        <w:t xml:space="preserve">  mov </w:t>
+      </w:r>
+      <w:proofErr w:type="gramStart"/>
+      <w:r>
+        <w:t>ds,ax</w:t>
+      </w:r>
+      <w:proofErr w:type="gramEnd"/>
+    </w:p>
+    <w:p>
+      <w:pPr>
+        <w:pStyle w:val="Code"/>
+      </w:pPr>
+    </w:p>
+    <w:p>
+      <w:pPr>
+        <w:pStyle w:val="Code"/>
+      </w:pPr>
+      <w:r>
+        <w:t xml:space="preserve">  lea </w:t>
+      </w:r>
+      <w:proofErr w:type="gramStart"/>
+      <w:r>
+        <w:t>si,freq</w:t>
+      </w:r>
+      <w:proofErr w:type="gramEnd"/>
+    </w:p>
+    <w:p>
+      <w:pPr>
+        <w:pStyle w:val="Code"/>
+      </w:pPr>
+      <w:r>
+        <w:t xml:space="preserve">  lea </w:t>
+      </w:r>
+      <w:proofErr w:type="gramStart"/>
+      <w:r>
+        <w:t>bp,time</w:t>
+      </w:r>
+      <w:proofErr w:type="gramEnd"/>
+    </w:p>
+    <w:p>
+      <w:pPr>
+        <w:pStyle w:val="Code"/>
+      </w:pPr>
+    </w:p>
+    <w:p>
+      <w:pPr>
+        <w:pStyle w:val="Code"/>
+      </w:pPr>
+      <w:r>
+        <w:t xml:space="preserve">  mov </w:t>
+      </w:r>
+      <w:proofErr w:type="gramStart"/>
+      <w:r>
+        <w:t>di,[</w:t>
+      </w:r>
+      <w:proofErr w:type="gramEnd"/>
+      <w:r>
+        <w:t>si]</w:t>
+      </w:r>
+    </w:p>
+    <w:p>
+      <w:pPr>
+        <w:pStyle w:val="Code"/>
+      </w:pPr>
+      <w:r>
+        <w:t xml:space="preserve">  cmp di,0</w:t>
+      </w:r>
+    </w:p>
+    <w:p>
+      <w:pPr>
+        <w:pStyle w:val="Code"/>
+      </w:pPr>
+      <w:r>
+        <w:t xml:space="preserve">  je </w:t>
+      </w:r>
+      <w:proofErr w:type="gramStart"/>
+      <w:r>
+        <w:t>stop</w:t>
+      </w:r>
+      <w:proofErr w:type="gramEnd"/>
+    </w:p>
+    <w:p>
+      <w:pPr>
+        <w:pStyle w:val="Code"/>
+      </w:pPr>
+    </w:p>
+    <w:p>
+      <w:pPr>
+        <w:pStyle w:val="Code"/>
+      </w:pPr>
+      <w:r>
+        <w:t xml:space="preserve">  mov al,0</w:t>
+      </w:r>
+    </w:p>
+    <w:p>
+      <w:pPr>
+        <w:pStyle w:val="Code"/>
+      </w:pPr>
+      <w:r>
+        <w:t xml:space="preserve">  in al,61h</w:t>
+      </w:r>
+    </w:p>
+    <w:p>
+      <w:pPr>
+        <w:pStyle w:val="Code"/>
+      </w:pPr>
+      <w:r>
+        <w:t xml:space="preserve">  mov </w:t>
+      </w:r>
+      <w:proofErr w:type="gramStart"/>
+      <w:r>
+        <w:t>ah,al</w:t>
+      </w:r>
+      <w:proofErr w:type="gramEnd"/>
+      <w:r>
+        <w:t xml:space="preserve"> </w:t>
+      </w:r>
+    </w:p>
+    <w:p>
+      <w:pPr>
+        <w:pStyle w:val="Code"/>
+      </w:pPr>
+    </w:p>
+    <w:p>
+      <w:pPr>
+        <w:pStyle w:val="Code"/>
+      </w:pPr>
+      <w:r>
+        <w:t xml:space="preserve">  mov al,1</w:t>
+      </w:r>
+    </w:p>
+    <w:p>
+      <w:pPr>
+        <w:pStyle w:val="Code"/>
+      </w:pPr>
+      <w:r>
+        <w:t xml:space="preserve">  mov </w:t>
+      </w:r>
+      <w:proofErr w:type="gramStart"/>
+      <w:r>
+        <w:t>al,ah</w:t>
+      </w:r>
+      <w:proofErr w:type="gramEnd"/>
+      <w:r>
+        <w:t xml:space="preserve"> </w:t>
+      </w:r>
+    </w:p>
+    <w:p>
+      <w:pPr>
+        <w:pStyle w:val="Code"/>
+      </w:pPr>
+      <w:r>
+        <w:t xml:space="preserve">  out 61</w:t>
+      </w:r>
+      <w:proofErr w:type="gramStart"/>
+      <w:r>
+        <w:t>h,al</w:t>
+      </w:r>
+      <w:proofErr w:type="gramEnd"/>
+      <w:r>
+        <w:t xml:space="preserve"> </w:t>
+      </w:r>
+    </w:p>
+    <w:p>
+      <w:pPr>
+        <w:pStyle w:val="Code"/>
+      </w:pPr>
+    </w:p>
+    <w:p>
+      <w:pPr>
+        <w:pStyle w:val="Code"/>
+      </w:pPr>
+      <w:r>
+        <w:t xml:space="preserve">  add si,2 </w:t>
+      </w:r>
+    </w:p>
+    <w:p>
+      <w:pPr>
+        <w:pStyle w:val="Code"/>
+      </w:pPr>
+      <w:r>
+        <w:t xml:space="preserve">  add bp,2 </w:t>
+      </w:r>
+    </w:p>
+    <w:p>
+      <w:pPr>
+        <w:pStyle w:val="Code"/>
+      </w:pPr>
+    </w:p>
+    <w:p>
+      <w:pPr>
+        <w:pStyle w:val="Code"/>
+      </w:pPr>
+      <w:r>
+        <w:t>stop:</w:t>
+      </w:r>
+    </w:p>
+    <w:p>
+      <w:pPr>
+        <w:pStyle w:val="Code"/>
+      </w:pPr>
+      <w:r>
+        <w:t xml:space="preserve">  mov ah,4ch</w:t>
+      </w:r>
+    </w:p>
+    <w:p>
+      <w:pPr>
+        <w:pStyle w:val="Code"/>
+      </w:pPr>
+      <w:r>
+        <w:t xml:space="preserve">  int 21h</w:t>
+      </w:r>
+    </w:p>
+    <w:p>
+      <w:pPr>
+        <w:pStyle w:val="Code"/>
+      </w:pPr>
+      <w:r>
+        <w:t>end start</w:t>
+      </w:r>
     </w:p>
     <w:p>
       <w:pPr>
@@ -1826,7 +2542,7 @@
       <w:pPr>
         <w:pStyle w:val="H1"/>
       </w:pPr>
-      <w:bookmarkStart w:id="5" w:name="_Toc180266252"/>
+      <w:bookmarkStart w:id="5" w:name="_Toc180429035"/>
       <w:r>
         <w:t>Контрольні питання</w:t>
       </w:r>
@@ -1839,7 +2555,7 @@
       <w:pPr>
         <w:pStyle w:val="H2"/>
       </w:pPr>
-      <w:bookmarkStart w:id="6" w:name="_Toc180266253"/>
+      <w:bookmarkStart w:id="6" w:name="_Toc180429036"/>
       <w:r>
         <w:t>Поняття звуку</w:t>
       </w:r>
@@ -1885,7 +2601,7 @@
       <w:pPr>
         <w:pStyle w:val="H2"/>
       </w:pPr>
-      <w:bookmarkStart w:id="7" w:name="_Toc180266254"/>
+      <w:bookmarkStart w:id="7" w:name="_Toc180429037"/>
       <w:r>
         <w:t>Основна ідея отримання звуку</w:t>
       </w:r>
@@ -1953,9 +2669,8 @@
           <w:lang w:val="en-US"/>
         </w:rPr>
       </w:pPr>
-      <w:bookmarkStart w:id="8" w:name="_Toc180266255"/>
-      <w:r>
-        <w:lastRenderedPageBreak/>
+      <w:bookmarkStart w:id="8" w:name="_Toc180429038"/>
+      <w:r>
         <w:t>Генерація звуку таймером</w:t>
       </w:r>
       <w:bookmarkEnd w:id="8"/>
@@ -2003,7 +2718,7 @@
       <w:pPr>
         <w:pStyle w:val="H2"/>
       </w:pPr>
-      <w:bookmarkStart w:id="9" w:name="_Toc180266256"/>
+      <w:bookmarkStart w:id="9" w:name="_Toc180429039"/>
       <w:r>
         <w:t>Безпосереднє керування динаміком</w:t>
       </w:r>
@@ -2032,7 +2747,11 @@
         <w:t xml:space="preserve">61h </w:t>
       </w:r>
       <w:r>
-        <w:t>з дискретністю в 1 біт. Сам звук програється подаванням значення 0 або 1 на великій частоті. Такий спосіб не працюватиме у багатозадачних операційних системах та вимагає значного використання процесора. (</w:t>
+        <w:t xml:space="preserve">з дискретністю в 1 біт. Сам звук програється подаванням значення 0 або 1 на великій частоті. Такий спосіб не працюватиме у багатозадачних </w:t>
+      </w:r>
+      <w:r>
+        <w:lastRenderedPageBreak/>
+        <w:t>операційних системах та вимагає значного використання процесора. (</w:t>
       </w:r>
       <w:hyperlink r:id="rId11" w:anchor=":~:text=%D0%9F%D1%80%D1%8F%D0%BC%D0%B5%20%D0%BA%D0%B5%D1%80%D1%83%D0%B2%D0%B0%D0%BD%D0%BD%D1%8F%20%D0%BC%D0%B5%D0%BC%D0%B1%D1%80%D0%B0%D0%BD%D0%BE%D1%8E" w:history="1">
         <w:r>
@@ -2055,7 +2774,7 @@
       <w:pPr>
         <w:pStyle w:val="H2"/>
       </w:pPr>
-      <w:bookmarkStart w:id="10" w:name="_Toc180266257"/>
+      <w:bookmarkStart w:id="10" w:name="_Toc180429040"/>
       <w:r>
         <w:t>Аналіз методів генерації звуку</w:t>
       </w:r>
@@ -2137,9 +2856,8 @@
       <w:pPr>
         <w:pStyle w:val="H2"/>
       </w:pPr>
-      <w:bookmarkStart w:id="11" w:name="_Toc180266258"/>
-      <w:r>
-        <w:lastRenderedPageBreak/>
+      <w:bookmarkStart w:id="11" w:name="_Toc180429041"/>
+      <w:r>
         <w:t>Принцип частотної модуляції звуку</w:t>
       </w:r>
       <w:bookmarkEnd w:id="11"/>
@@ -2207,7 +2925,7 @@
           <w:lang w:val="en-US"/>
         </w:rPr>
       </w:pPr>
-      <w:bookmarkStart w:id="12" w:name="_Toc180266259"/>
+      <w:bookmarkStart w:id="12" w:name="_Toc180429042"/>
       <w:r>
         <w:t>Звук як інформація користувачу</w:t>
       </w:r>
@@ -2227,6 +2945,7 @@
         <w:jc w:val="both"/>
       </w:pPr>
       <w:r>
+        <w:lastRenderedPageBreak/>
         <w:t xml:space="preserve">Коли інформація складна або велика за обсягом можна використати звук аби її передати. </w:t>
       </w:r>
       <w:r>

</xml_diff>